<commit_message>
trying to figure out citations...
</commit_message>
<xml_diff>
--- a/analysis/paper/paper.docx
+++ b/analysis/paper/paper.docx
@@ -237,13 +237,29 @@
         <w:pStyle w:val="FirstParagraph"/>
       </w:pPr>
       <w:r>
+        <w:t xml:space="preserve">This is a replication from `</w:t>
+      </w:r>
+      <w:r>
+        <w:rPr>
+          <w:vertAlign w:val="superscript"/>
+        </w:rPr>
+        <w:t xml:space="preserve">1</w:t>
+      </w:r>
+    </w:p>
+    <w:p>
+      <w:pPr>
+        <w:pStyle w:val="BodyText"/>
+      </w:pPr>
+      <w:r>
         <w:t xml:space="preserve">Here is a citation</w:t>
       </w:r>
       <w:r>
-        <w:t xml:space="preserve"> </w:t>
-      </w:r>
-      <w:r>
-        <w:t xml:space="preserve">(Marwick, 2017)</w:t>
+        <w:rPr>
+          <w:bCs/>
+          <w:b/>
+          <w:vertAlign w:val="superscript"/>
+        </w:rPr>
+        <w:t xml:space="preserve">Marwick2017?</w:t>
       </w:r>
     </w:p>
     <w:bookmarkEnd w:id="21"/>
@@ -407,14 +423,14 @@
     </w:p>
     <w:p>
       <w:pPr>
-        <w:pStyle w:val="FirstParagraph"/>
+        <w:pStyle w:val="CaptionedFigure"/>
       </w:pPr>
       <w:r>
         <w:drawing>
           <wp:inline>
             <wp:extent cx="5943600" cy="4754880"/>
             <wp:effectExtent b="0" l="0" r="0" t="0"/>
-            <wp:docPr descr="" title="" id="1" name="Picture"/>
+            <wp:docPr descr="Figure 5.1: Replication of figure 2a from1" title="" id="1" name="Picture"/>
             <a:graphic>
               <a:graphicData uri="http://schemas.openxmlformats.org/drawingml/2006/picture">
                 <pic:pic>
@@ -451,95 +467,143 @@
           </wp:inline>
         </w:drawing>
       </w:r>
+    </w:p>
+    <w:p>
+      <w:pPr>
+        <w:pStyle w:val="ImageCaption"/>
+      </w:pPr>
+      <w:r>
+        <w:t xml:space="preserve">Figure 5.1: Replication of figure 2a from</w:t>
+      </w:r>
+      <w:r>
+        <w:rPr>
+          <w:vertAlign w:val="superscript"/>
+        </w:rPr>
+        <w:t xml:space="preserve">1</w:t>
+      </w:r>
+    </w:p>
+    <w:bookmarkEnd w:id="27"/>
+    <w:bookmarkStart w:id="28" w:name="discussion"/>
+    <w:p>
+      <w:pPr>
+        <w:pStyle w:val="Heading1"/>
+      </w:pPr>
+      <w:r>
+        <w:rPr>
+          <w:rStyle w:val="SectionNumber"/>
+        </w:rPr>
+        <w:t xml:space="preserve">6</w:t>
+      </w:r>
+      <w:r>
+        <w:tab/>
+      </w:r>
+      <w:r>
+        <w:t xml:space="preserve">Discussion</w:t>
+      </w:r>
+    </w:p>
+    <w:bookmarkEnd w:id="28"/>
+    <w:bookmarkStart w:id="29" w:name="conclusion"/>
+    <w:p>
+      <w:pPr>
+        <w:pStyle w:val="Heading1"/>
+      </w:pPr>
+      <w:r>
+        <w:rPr>
+          <w:rStyle w:val="SectionNumber"/>
+        </w:rPr>
+        <w:t xml:space="preserve">7</w:t>
+      </w:r>
+      <w:r>
+        <w:tab/>
+      </w:r>
+      <w:r>
+        <w:t xml:space="preserve">Conclusion</w:t>
+      </w:r>
+    </w:p>
+    <w:bookmarkEnd w:id="29"/>
+    <w:bookmarkStart w:id="30" w:name="acknowledgements"/>
+    <w:p>
+      <w:pPr>
+        <w:pStyle w:val="Heading1"/>
+      </w:pPr>
+      <w:r>
+        <w:rPr>
+          <w:rStyle w:val="SectionNumber"/>
+        </w:rPr>
+        <w:t xml:space="preserve">8</w:t>
+      </w:r>
+      <w:r>
+        <w:tab/>
+      </w:r>
+      <w:r>
+        <w:t xml:space="preserve">Acknowledgements</w:t>
+      </w:r>
+    </w:p>
+    <w:p>
+      <w:r>
+        <w:br w:type="page"/>
+      </w:r>
+    </w:p>
+    <w:bookmarkEnd w:id="30"/>
+    <w:bookmarkStart w:id="34" w:name="references"/>
+    <w:p>
+      <w:pPr>
+        <w:pStyle w:val="Heading1"/>
+      </w:pPr>
+      <w:r>
+        <w:rPr>
+          <w:rStyle w:val="SectionNumber"/>
+        </w:rPr>
+        <w:t xml:space="preserve">9</w:t>
+      </w:r>
+      <w:r>
+        <w:tab/>
+      </w:r>
+      <w:r>
+        <w:t xml:space="preserve">References</w:t>
+      </w:r>
+    </w:p>
+    <w:bookmarkStart w:id="32" w:name="refs"/>
+    <w:bookmarkStart w:id="31" w:name="ref-hirt2017"/>
+    <w:p>
+      <w:pPr>
+        <w:pStyle w:val="Bibliography"/>
+      </w:pPr>
+      <w:r>
+        <w:t xml:space="preserve">1.</w:t>
+      </w:r>
       <w:r>
         <w:t xml:space="preserve"> </w:t>
       </w:r>
       <w:r>
-        <w:t xml:space="preserve"># Discussion</w:t>
-      </w:r>
-    </w:p>
-    <w:bookmarkEnd w:id="27"/>
-    <w:bookmarkStart w:id="28" w:name="conclusion"/>
-    <w:p>
-      <w:pPr>
-        <w:pStyle w:val="Heading1"/>
-      </w:pPr>
-      <w:r>
-        <w:rPr>
-          <w:rStyle w:val="SectionNumber"/>
-        </w:rPr>
-        <w:t xml:space="preserve">6</w:t>
-      </w:r>
-      <w:r>
-        <w:tab/>
-      </w:r>
-      <w:r>
-        <w:t xml:space="preserve">Conclusion</w:t>
-      </w:r>
-    </w:p>
-    <w:bookmarkEnd w:id="28"/>
-    <w:bookmarkStart w:id="29" w:name="acknowledgements"/>
-    <w:p>
-      <w:pPr>
-        <w:pStyle w:val="Heading1"/>
-      </w:pPr>
-      <w:r>
-        <w:rPr>
-          <w:rStyle w:val="SectionNumber"/>
-        </w:rPr>
-        <w:t xml:space="preserve">7</w:t>
-      </w:r>
-      <w:r>
-        <w:tab/>
-      </w:r>
-      <w:r>
-        <w:t xml:space="preserve">Acknowledgements</w:t>
-      </w:r>
-    </w:p>
-    <w:p>
-      <w:r>
-        <w:br w:type="page"/>
-      </w:r>
-    </w:p>
-    <w:bookmarkEnd w:id="29"/>
-    <w:bookmarkStart w:id="34" w:name="references"/>
-    <w:p>
-      <w:pPr>
-        <w:pStyle w:val="Heading1"/>
-      </w:pPr>
-      <w:r>
-        <w:rPr>
-          <w:rStyle w:val="SectionNumber"/>
-        </w:rPr>
-        <w:t xml:space="preserve">8</w:t>
-      </w:r>
-      <w:r>
-        <w:tab/>
-      </w:r>
-      <w:r>
-        <w:t xml:space="preserve">References</w:t>
-      </w:r>
-    </w:p>
-    <w:bookmarkStart w:id="32" w:name="refs"/>
-    <w:bookmarkStart w:id="31" w:name="ref-Marwick2017"/>
-    <w:p>
-      <w:pPr>
-        <w:pStyle w:val="Bibliography"/>
-      </w:pPr>
-      <w:r>
-        <w:t xml:space="preserve">Marwick, B., 2017. Computational reproducibility in archaeological research: Basic principles and a case study of their implementation. Journal of Archaeological Method and Theory 24, 424–450.</w:t>
+        <w:t xml:space="preserve">	</w:t>
+      </w:r>
+      <w:r>
+        <w:t xml:space="preserve">Hirt, M. R., Jetz, W., Rall, B. C. &amp; Brose, U. A general scaling law reveals why the largest animals are not the fastest.</w:t>
       </w:r>
       <w:r>
         <w:t xml:space="preserve"> </w:t>
       </w:r>
-      <w:hyperlink r:id="rId30">
-        <w:r>
-          <w:rPr>
-            <w:rStyle w:val="Hyperlink"/>
-          </w:rPr>
-          <w:t xml:space="preserve">https://doi.org/10.1007/s10816-015-9272-9</w:t>
-        </w:r>
-      </w:hyperlink>
+      <w:r>
+        <w:rPr>
+          <w:iCs/>
+          <w:i/>
+        </w:rPr>
+        <w:t xml:space="preserve">Nature Ecology &amp; Evolution</w:t>
+      </w:r>
+      <w:r>
+        <w:t xml:space="preserve"> </w:t>
+      </w:r>
+      <w:r>
+        <w:rPr>
+          <w:bCs/>
+          <w:b/>
+        </w:rPr>
+        <w:t xml:space="preserve">1</w:t>
+      </w:r>
+      <w:r>
+        <w:t xml:space="preserve">, 1116–1122 (2017).</w:t>
+      </w:r>
     </w:p>
     <w:bookmarkEnd w:id="31"/>
     <w:bookmarkEnd w:id="32"/>
@@ -557,7 +621,7 @@
         <w:rPr>
           <w:rStyle w:val="SectionNumber"/>
         </w:rPr>
-        <w:t xml:space="preserve">8.0.1</w:t>
+        <w:t xml:space="preserve">9.0.1</w:t>
       </w:r>
       <w:r>
         <w:tab/>
@@ -571,7 +635,7 @@
         <w:pStyle w:val="FirstParagraph"/>
       </w:pPr>
       <w:r>
-        <w:t xml:space="preserve">This report was generated on 2021-11-29 09:45:34 using the following computational environment and dependencies:</w:t>
+        <w:t xml:space="preserve">This report was generated on 2021-11-29 10:10:54 using the following computational environment and dependencies:</w:t>
       </w:r>
     </w:p>
     <w:p>
@@ -1312,7 +1376,7 @@
         <w:rPr>
           <w:rStyle w:val="VerbatimChar"/>
         </w:rPr>
-        <w:t xml:space="preserve">#&gt; Head:     [6f01f1b] 2021-11-24: made RDS file</w:t>
+        <w:t xml:space="preserve">#&gt; Head:     [cf10fcc] 2021-11-29: nature style</w:t>
       </w:r>
     </w:p>
     <w:bookmarkEnd w:id="33"/>

</xml_diff>

<commit_message>
final commit? I cheated and forked instead of building from scratch :D
</commit_message>
<xml_diff>
--- a/analysis/paper/paper.docx
+++ b/analysis/paper/paper.docx
@@ -33,127 +33,127 @@
         <w:rPr>
           <w:vertAlign w:val="superscript"/>
         </w:rPr>
+        <w:t xml:space="preserve">1</w:t>
+      </w:r>
+      <w:r>
+        <w:rPr>
+          <w:vertAlign w:val="superscript"/>
+        </w:rPr>
+        <w:t xml:space="preserve">,</w:t>
+      </w:r>
+      <w:r>
+        <w:rPr>
+          <w:vertAlign w:val="superscript"/>
+        </w:rPr>
+        <w:t xml:space="preserve">✉</w:t>
+      </w:r>
+      <w:r>
+        <w:t xml:space="preserve">,</w:t>
+      </w:r>
+      <w:r>
+        <w:t xml:space="preserve"> </w:t>
+      </w:r>
+      <w:r>
+        <w:t xml:space="preserve">and</w:t>
+      </w:r>
+      <w:r>
+        <w:t xml:space="preserve"> </w:t>
+      </w:r>
+      <w:r>
+        <w:t xml:space="preserve">Max Czapanskiy</w:t>
+      </w:r>
+      <w:r>
+        <w:rPr>
+          <w:vertAlign w:val="superscript"/>
+        </w:rPr>
+        <w:t xml:space="preserve">1</w:t>
+      </w:r>
+    </w:p>
+    <w:p>
+      <w:pPr>
+        <w:pStyle w:val="Date"/>
+      </w:pPr>
+      <w:r>
+        <w:t xml:space="preserve">29</w:t>
+      </w:r>
+      <w:r>
+        <w:t xml:space="preserve"> </w:t>
+      </w:r>
+      <w:r>
+        <w:t xml:space="preserve">November,</w:t>
+      </w:r>
+      <w:r>
+        <w:t xml:space="preserve"> </w:t>
+      </w:r>
+      <w:r>
+        <w:t xml:space="preserve">2021</w:t>
+      </w:r>
+    </w:p>
+    <w:p>
+      <w:pPr>
+        <w:pStyle w:val="Abstract"/>
+      </w:pPr>
+      <w:r>
+        <w:t xml:space="preserve">Text</w:t>
+      </w:r>
+      <w:r>
+        <w:t xml:space="preserve"> </w:t>
+      </w:r>
+      <w:r>
+        <w:t xml:space="preserve">of</w:t>
+      </w:r>
+      <w:r>
+        <w:t xml:space="preserve"> </w:t>
+      </w:r>
+      <w:r>
+        <w:t xml:space="preserve">abstract</w:t>
+      </w:r>
+    </w:p>
+    <w:p>
+      <w:pPr>
+        <w:pStyle w:val="FirstParagraph"/>
+      </w:pPr>
+      <w:r>
+        <w:rPr>
+          <w:vertAlign w:val="superscript"/>
+        </w:rPr>
+        <w:t xml:space="preserve">1</w:t>
+      </w:r>
+      <w:r>
+        <w:t xml:space="preserve"> </w:t>
+      </w:r>
+      <w:r>
+        <w:t xml:space="preserve">Stanford University, Hopkins Marine Station</w:t>
+      </w:r>
+      <w:r>
+        <w:br/>
+      </w:r>
+      <w:r>
+        <w:rPr>
+          <w:vertAlign w:val="superscript"/>
+        </w:rPr>
+        <w:t xml:space="preserve">2</w:t>
+      </w:r>
+      <w:r>
+        <w:t xml:space="preserve"> </w:t>
+      </w:r>
+      <w:r>
+        <w:t xml:space="preserve">University of One Place</w:t>
+      </w:r>
+      <w:r>
+        <w:br/>
+      </w:r>
+      <w:r>
+        <w:rPr>
+          <w:vertAlign w:val="superscript"/>
+        </w:rPr>
         <w:t xml:space="preserve">3</w:t>
       </w:r>
       <w:r>
-        <w:rPr>
-          <w:vertAlign w:val="superscript"/>
-        </w:rPr>
-        <w:t xml:space="preserve">,</w:t>
-      </w:r>
-      <w:r>
-        <w:rPr>
-          <w:vertAlign w:val="superscript"/>
-        </w:rPr>
-        <w:t xml:space="preserve">✉</w:t>
-      </w:r>
-      <w:r>
-        <w:t xml:space="preserve">,</w:t>
-      </w:r>
-      <w:r>
         <w:t xml:space="preserve"> </w:t>
       </w:r>
       <w:r>
-        <w:t xml:space="preserve">and</w:t>
-      </w:r>
-      <w:r>
-        <w:t xml:space="preserve"> </w:t>
-      </w:r>
-      <w:r>
-        <w:t xml:space="preserve">Yourfirstname Yourlastname</w:t>
-      </w:r>
-      <w:r>
-        <w:rPr>
-          <w:vertAlign w:val="superscript"/>
-        </w:rPr>
-        <w:t xml:space="preserve">2</w:t>
-      </w:r>
-    </w:p>
-    <w:p>
-      <w:pPr>
-        <w:pStyle w:val="Date"/>
-      </w:pPr>
-      <w:r>
-        <w:t xml:space="preserve">29</w:t>
-      </w:r>
-      <w:r>
-        <w:t xml:space="preserve"> </w:t>
-      </w:r>
-      <w:r>
-        <w:t xml:space="preserve">November,</w:t>
-      </w:r>
-      <w:r>
-        <w:t xml:space="preserve"> </w:t>
-      </w:r>
-      <w:r>
-        <w:t xml:space="preserve">2021</w:t>
-      </w:r>
-    </w:p>
-    <w:p>
-      <w:pPr>
-        <w:pStyle w:val="Abstract"/>
-      </w:pPr>
-      <w:r>
-        <w:t xml:space="preserve">Text</w:t>
-      </w:r>
-      <w:r>
-        <w:t xml:space="preserve"> </w:t>
-      </w:r>
-      <w:r>
-        <w:t xml:space="preserve">of</w:t>
-      </w:r>
-      <w:r>
-        <w:t xml:space="preserve"> </w:t>
-      </w:r>
-      <w:r>
-        <w:t xml:space="preserve">abstract</w:t>
-      </w:r>
-    </w:p>
-    <w:p>
-      <w:pPr>
-        <w:pStyle w:val="FirstParagraph"/>
-      </w:pPr>
-      <w:r>
-        <w:rPr>
-          <w:vertAlign w:val="superscript"/>
-        </w:rPr>
-        <w:t xml:space="preserve">1</w:t>
-      </w:r>
-      <w:r>
-        <w:t xml:space="preserve"> </w:t>
-      </w:r>
-      <w:r>
-        <w:t xml:space="preserve">University of One Place</w:t>
-      </w:r>
-      <w:r>
-        <w:br/>
-      </w:r>
-      <w:r>
-        <w:rPr>
-          <w:vertAlign w:val="superscript"/>
-        </w:rPr>
-        <w:t xml:space="preserve">2</w:t>
-      </w:r>
-      <w:r>
-        <w:t xml:space="preserve"> </w:t>
-      </w:r>
-      <w:r>
         <w:t xml:space="preserve">University of Another Place</w:t>
-      </w:r>
-      <w:r>
-        <w:br/>
-      </w:r>
-      <w:r>
-        <w:rPr>
-          <w:vertAlign w:val="superscript"/>
-        </w:rPr>
-        <w:t xml:space="preserve">3</w:t>
-      </w:r>
-      <w:r>
-        <w:t xml:space="preserve"> </w:t>
-      </w:r>
-      <w:r>
-        <w:t xml:space="preserve">Stanford</w:t>
       </w:r>
     </w:p>
     <w:p>
@@ -237,7 +237,7 @@
         <w:pStyle w:val="FirstParagraph"/>
       </w:pPr>
       <w:r>
-        <w:t xml:space="preserve">This is a replication from `</w:t>
+        <w:t xml:space="preserve">This is a replication from</w:t>
       </w:r>
       <w:r>
         <w:rPr>
@@ -245,13 +245,36 @@
         </w:rPr>
         <w:t xml:space="preserve">1</w:t>
       </w:r>
+      <w:r>
+        <w:t xml:space="preserve"> </w:t>
+      </w:r>
+      <w:r>
+        <w:rPr>
+          <w:rStyle w:val="VerbatimChar"/>
+        </w:rPr>
+        <w:t xml:space="preserve">(Fig. @ref(fig))</w:t>
+      </w:r>
     </w:p>
     <w:p>
       <w:pPr>
         <w:pStyle w:val="BodyText"/>
       </w:pPr>
       <w:r>
-        <w:t xml:space="preserve">Here is a citation</w:t>
+        <w:t xml:space="preserve">This is a replication from (Fig.</w:t>
+      </w:r>
+      <w:r>
+        <w:t xml:space="preserve">5.1</w:t>
+      </w:r>
+      <w:r>
+        <w:t xml:space="preserve">)</w:t>
+      </w:r>
+    </w:p>
+    <w:p>
+      <w:pPr>
+        <w:pStyle w:val="BodyText"/>
+      </w:pPr>
+      <w:r>
+        <w:t xml:space="preserve">#Here is a citation</w:t>
       </w:r>
       <w:r>
         <w:rPr>
@@ -635,7 +658,7 @@
         <w:pStyle w:val="FirstParagraph"/>
       </w:pPr>
       <w:r>
-        <w:t xml:space="preserve">This report was generated on 2021-11-29 10:10:54 using the following computational environment and dependencies:</w:t>
+        <w:t xml:space="preserve">This report was generated on 2021-11-29 10:30:59 using the following computational environment and dependencies:</w:t>
       </w:r>
     </w:p>
     <w:p>
@@ -1376,7 +1399,7 @@
         <w:rPr>
           <w:rStyle w:val="VerbatimChar"/>
         </w:rPr>
-        <w:t xml:space="preserve">#&gt; Head:     [cf10fcc] 2021-11-29: nature style</w:t>
+        <w:t xml:space="preserve">#&gt; Head:     [84be2e6] 2021-11-29: trying to figure out citations...</w:t>
       </w:r>
     </w:p>
     <w:bookmarkEnd w:id="33"/>

</xml_diff>